<commit_message>
enable dark/light mode toggle, tag change
</commit_message>
<xml_diff>
--- a/docs/posts/2022-09-25_Insights-into-DeepSee/09-2022_InSight_DeepSee.docx
+++ b/docs/posts/2022-09-25_Insights-into-DeepSee/09-2022_InSight_DeepSee.docx
@@ -100,7 +100,7 @@
         <w:pStyle w:val="Heading2"/>
       </w:pPr>
       <w:r>
-        <w:t xml:space="preserve">1 Overview</w:t>
+        <w:t xml:space="preserve">Overview</w:t>
       </w:r>
     </w:p>
     <w:p>
@@ -313,7 +313,7 @@
         <w:pStyle w:val="Heading2"/>
       </w:pPr>
       <w:r>
-        <w:t xml:space="preserve">2 How long does the InSight DeepSee need to effectively warm up?</w:t>
+        <w:t xml:space="preserve">How long does the InSight DeepSee need to effectively warm up?</w:t>
       </w:r>
     </w:p>
     <w:p>
@@ -607,7 +607,7 @@
         <w:pStyle w:val="Heading2"/>
       </w:pPr>
       <w:r>
-        <w:t xml:space="preserve">3 How much power did we lose as a function of wavelength?</w:t>
+        <w:t xml:space="preserve">How much power did we lose as a function of wavelength?</w:t>
       </w:r>
     </w:p>
     <w:p>

</xml_diff>

<commit_message>
Cookies and post on spinning disk confocal PSFs
</commit_message>
<xml_diff>
--- a/docs/posts/2022-09-25_Insights-into-DeepSee/09-2022_InSight_DeepSee.docx
+++ b/docs/posts/2022-09-25_Insights-into-DeepSee/09-2022_InSight_DeepSee.docx
@@ -152,6 +152,7 @@
         <w:tblStyle w:val="Table"/>
         <w:tblW w:type="pct" w:w="5000"/>
         <w:tblLook w:firstRow="0" w:lastRow="0" w:firstColumn="0" w:lastColumn="0" w:noHBand="0" w:noVBand="0" w:val="0000"/>
+        <w:jc w:val="start"/>
       </w:tblPr>
       <w:tblGrid>
         <w:gridCol w:w="7920"/>
@@ -161,7 +162,6 @@
           <w:tcPr/>
           <w:p>
             <w:pPr>
-              <w:pStyle w:val="Figure"/>
               <w:jc w:val="center"/>
             </w:pPr>
             <w:r>
@@ -1803,6 +1803,7 @@
     <w:link w:val="VerbatimChar"/>
     <w:pPr>
       <w:wordWrap w:val="off"/>
+      <w:shd w:val="clear" w:fill="f3f5f6"/>
     </w:pPr>
   </w:style>
   <w:style w:type="character" w:customStyle="1" w:styleId="KeywordTok">
@@ -1810,6 +1811,7 @@
     <w:basedOn w:val="VerbatimChar"/>
     <w:rPr>
       <w:color w:val="007020"/>
+      <w:shd w:val="clear" w:fill="f3f5f6"/>
       <w:b/>
     </w:rPr>
   </w:style>
@@ -1818,6 +1820,7 @@
     <w:basedOn w:val="VerbatimChar"/>
     <w:rPr>
       <w:color w:val="902000"/>
+      <w:shd w:val="clear" w:fill="f3f5f6"/>
     </w:rPr>
   </w:style>
   <w:style w:type="character" w:customStyle="1" w:styleId="DecValTok">
@@ -1825,6 +1828,7 @@
     <w:basedOn w:val="VerbatimChar"/>
     <w:rPr>
       <w:color w:val="40a070"/>
+      <w:shd w:val="clear" w:fill="f3f5f6"/>
     </w:rPr>
   </w:style>
   <w:style w:type="character" w:customStyle="1" w:styleId="BaseNTok">
@@ -1832,6 +1836,7 @@
     <w:basedOn w:val="VerbatimChar"/>
     <w:rPr>
       <w:color w:val="40a070"/>
+      <w:shd w:val="clear" w:fill="f3f5f6"/>
     </w:rPr>
   </w:style>
   <w:style w:type="character" w:customStyle="1" w:styleId="FloatTok">
@@ -1839,6 +1844,7 @@
     <w:basedOn w:val="VerbatimChar"/>
     <w:rPr>
       <w:color w:val="40a070"/>
+      <w:shd w:val="clear" w:fill="f3f5f6"/>
     </w:rPr>
   </w:style>
   <w:style w:type="character" w:customStyle="1" w:styleId="ConstantTok">
@@ -1846,6 +1852,7 @@
     <w:basedOn w:val="VerbatimChar"/>
     <w:rPr>
       <w:color w:val="880000"/>
+      <w:shd w:val="clear" w:fill="f3f5f6"/>
     </w:rPr>
   </w:style>
   <w:style w:type="character" w:customStyle="1" w:styleId="CharTok">
@@ -1853,6 +1860,7 @@
     <w:basedOn w:val="VerbatimChar"/>
     <w:rPr>
       <w:color w:val="4070a0"/>
+      <w:shd w:val="clear" w:fill="f3f5f6"/>
     </w:rPr>
   </w:style>
   <w:style w:type="character" w:customStyle="1" w:styleId="SpecialCharTok">
@@ -1860,6 +1868,7 @@
     <w:basedOn w:val="VerbatimChar"/>
     <w:rPr>
       <w:color w:val="4070a0"/>
+      <w:shd w:val="clear" w:fill="f3f5f6"/>
     </w:rPr>
   </w:style>
   <w:style w:type="character" w:customStyle="1" w:styleId="StringTok">
@@ -1867,6 +1876,7 @@
     <w:basedOn w:val="VerbatimChar"/>
     <w:rPr>
       <w:color w:val="4070a0"/>
+      <w:shd w:val="clear" w:fill="f3f5f6"/>
     </w:rPr>
   </w:style>
   <w:style w:type="character" w:customStyle="1" w:styleId="VerbatimStringTok">
@@ -1874,6 +1884,7 @@
     <w:basedOn w:val="VerbatimChar"/>
     <w:rPr>
       <w:color w:val="4070a0"/>
+      <w:shd w:val="clear" w:fill="f3f5f6"/>
     </w:rPr>
   </w:style>
   <w:style w:type="character" w:customStyle="1" w:styleId="SpecialStringTok">
@@ -1881,18 +1892,24 @@
     <w:basedOn w:val="VerbatimChar"/>
     <w:rPr>
       <w:color w:val="bb6688"/>
+      <w:shd w:val="clear" w:fill="f3f5f6"/>
     </w:rPr>
   </w:style>
   <w:style w:type="character" w:customStyle="1" w:styleId="ImportTok">
     <w:name w:val="ImportTok"/>
     <w:basedOn w:val="VerbatimChar"/>
-    <w:rPr/>
+    <w:rPr>
+      <w:color w:val="008000"/>
+      <w:shd w:val="clear" w:fill="f3f5f6"/>
+      <w:b/>
+    </w:rPr>
   </w:style>
   <w:style w:type="character" w:customStyle="1" w:styleId="CommentTok">
     <w:name w:val="CommentTok"/>
     <w:basedOn w:val="VerbatimChar"/>
     <w:rPr>
       <w:color w:val="60a0b0"/>
+      <w:shd w:val="clear" w:fill="f3f5f6"/>
       <w:i/>
     </w:rPr>
   </w:style>
@@ -1901,6 +1918,7 @@
     <w:basedOn w:val="VerbatimChar"/>
     <w:rPr>
       <w:color w:val="ba2121"/>
+      <w:shd w:val="clear" w:fill="f3f5f6"/>
       <w:i/>
     </w:rPr>
   </w:style>
@@ -1909,6 +1927,7 @@
     <w:basedOn w:val="VerbatimChar"/>
     <w:rPr>
       <w:color w:val="60a0b0"/>
+      <w:shd w:val="clear" w:fill="f3f5f6"/>
       <w:b/>
       <w:i/>
     </w:rPr>
@@ -1918,6 +1937,7 @@
     <w:basedOn w:val="VerbatimChar"/>
     <w:rPr>
       <w:color w:val="60a0b0"/>
+      <w:shd w:val="clear" w:fill="f3f5f6"/>
       <w:b/>
       <w:i/>
     </w:rPr>
@@ -1927,6 +1947,7 @@
     <w:basedOn w:val="VerbatimChar"/>
     <w:rPr>
       <w:color w:val="007020"/>
+      <w:shd w:val="clear" w:fill="f3f5f6"/>
     </w:rPr>
   </w:style>
   <w:style w:type="character" w:customStyle="1" w:styleId="FunctionTok">
@@ -1934,6 +1955,7 @@
     <w:basedOn w:val="VerbatimChar"/>
     <w:rPr>
       <w:color w:val="06287e"/>
+      <w:shd w:val="clear" w:fill="f3f5f6"/>
     </w:rPr>
   </w:style>
   <w:style w:type="character" w:customStyle="1" w:styleId="VariableTok">
@@ -1941,6 +1963,7 @@
     <w:basedOn w:val="VerbatimChar"/>
     <w:rPr>
       <w:color w:val="19177c"/>
+      <w:shd w:val="clear" w:fill="f3f5f6"/>
     </w:rPr>
   </w:style>
   <w:style w:type="character" w:customStyle="1" w:styleId="ControlFlowTok">
@@ -1948,6 +1971,7 @@
     <w:basedOn w:val="VerbatimChar"/>
     <w:rPr>
       <w:color w:val="007020"/>
+      <w:shd w:val="clear" w:fill="f3f5f6"/>
       <w:b/>
     </w:rPr>
   </w:style>
@@ -1956,23 +1980,31 @@
     <w:basedOn w:val="VerbatimChar"/>
     <w:rPr>
       <w:color w:val="666666"/>
+      <w:shd w:val="clear" w:fill="f3f5f6"/>
     </w:rPr>
   </w:style>
   <w:style w:type="character" w:customStyle="1" w:styleId="BuiltInTok">
     <w:name w:val="BuiltInTok"/>
     <w:basedOn w:val="VerbatimChar"/>
-    <w:rPr/>
+    <w:rPr>
+      <w:color w:val="008000"/>
+      <w:shd w:val="clear" w:fill="f3f5f6"/>
+    </w:rPr>
   </w:style>
   <w:style w:type="character" w:customStyle="1" w:styleId="ExtensionTok">
     <w:name w:val="ExtensionTok"/>
     <w:basedOn w:val="VerbatimChar"/>
-    <w:rPr/>
+    <w:rPr>
+      <w:color w:val="007020"/>
+      <w:shd w:val="clear" w:fill="f3f5f6"/>
+    </w:rPr>
   </w:style>
   <w:style w:type="character" w:customStyle="1" w:styleId="PreprocessorTok">
     <w:name w:val="PreprocessorTok"/>
     <w:basedOn w:val="VerbatimChar"/>
     <w:rPr>
       <w:color w:val="bc7a00"/>
+      <w:shd w:val="clear" w:fill="f3f5f6"/>
     </w:rPr>
   </w:style>
   <w:style w:type="character" w:customStyle="1" w:styleId="AttributeTok">
@@ -1980,18 +2012,23 @@
     <w:basedOn w:val="VerbatimChar"/>
     <w:rPr>
       <w:color w:val="7d9029"/>
+      <w:shd w:val="clear" w:fill="f3f5f6"/>
     </w:rPr>
   </w:style>
   <w:style w:type="character" w:customStyle="1" w:styleId="RegionMarkerTok">
     <w:name w:val="RegionMarkerTok"/>
     <w:basedOn w:val="VerbatimChar"/>
-    <w:rPr/>
+    <w:rPr>
+      <w:color w:val="007020"/>
+      <w:shd w:val="clear" w:fill="f3f5f6"/>
+    </w:rPr>
   </w:style>
   <w:style w:type="character" w:customStyle="1" w:styleId="InformationTok">
     <w:name w:val="InformationTok"/>
     <w:basedOn w:val="VerbatimChar"/>
     <w:rPr>
       <w:color w:val="60a0b0"/>
+      <w:shd w:val="clear" w:fill="f3f5f6"/>
       <w:b/>
       <w:i/>
     </w:rPr>
@@ -2001,6 +2038,7 @@
     <w:basedOn w:val="VerbatimChar"/>
     <w:rPr>
       <w:color w:val="60a0b0"/>
+      <w:shd w:val="clear" w:fill="f3f5f6"/>
       <w:b/>
       <w:i/>
     </w:rPr>
@@ -2010,6 +2048,7 @@
     <w:basedOn w:val="VerbatimChar"/>
     <w:rPr>
       <w:color w:val="ff0000"/>
+      <w:shd w:val="clear" w:fill="f3f5f6"/>
       <w:b/>
     </w:rPr>
   </w:style>
@@ -2018,13 +2057,17 @@
     <w:basedOn w:val="VerbatimChar"/>
     <w:rPr>
       <w:color w:val="ff0000"/>
+      <w:shd w:val="clear" w:fill="f3f5f6"/>
       <w:b/>
     </w:rPr>
   </w:style>
   <w:style w:type="character" w:customStyle="1" w:styleId="NormalTok">
     <w:name w:val="NormalTok"/>
     <w:basedOn w:val="VerbatimChar"/>
-    <w:rPr/>
+    <w:rPr>
+      <w:color w:val="007020"/>
+      <w:shd w:val="clear" w:fill="f3f5f6"/>
+    </w:rPr>
   </w:style>
 </w:styles>
 </file>

</xml_diff>